<commit_message>
Update EVL001 ( according to new changes )
</commit_message>
<xml_diff>
--- a/iLex/listening/EVL001/EVL001.docx
+++ b/iLex/listening/EVL001/EVL001.docx
@@ -3242,7 +3242,21 @@
           <w:szCs w:val="24"/>
           <w:lang w:val="en-GB" w:eastAsia="en-GB"/>
         </w:rPr>
-        <w:t>A-H</w:t>
+        <w:t>A-</w:t>
+      </w:r>
+      <w:r>
+        <w:rPr>
+          <w:rFonts w:ascii="Helvetica" w:eastAsia="Times New Roman" w:hAnsi="Helvetica" w:cs="Helvetica"/>
+          <w:b/>
+          <w:bCs/>
+          <w:i/>
+          <w:iCs/>
+          <w:color w:val="282828"/>
+          <w:sz w:val="24"/>
+          <w:szCs w:val="24"/>
+          <w:lang w:val="en-GB" w:eastAsia="en-GB"/>
+        </w:rPr>
+        <w:t>E</w:t>
       </w:r>
       <w:r>
         <w:rPr>
@@ -4893,7 +4907,21 @@
           <w:szCs w:val="24"/>
           <w:lang w:val="en-GB" w:eastAsia="en-GB"/>
         </w:rPr>
-        <w:t>A-G</w:t>
+        <w:t>A-</w:t>
+      </w:r>
+      <w:r>
+        <w:rPr>
+          <w:rFonts w:ascii="Helvetica" w:eastAsia="Times New Roman" w:hAnsi="Helvetica" w:cs="Helvetica"/>
+          <w:b/>
+          <w:bCs/>
+          <w:i/>
+          <w:iCs/>
+          <w:color w:val="282828"/>
+          <w:sz w:val="24"/>
+          <w:szCs w:val="24"/>
+          <w:lang w:val="en-GB" w:eastAsia="en-GB"/>
+        </w:rPr>
+        <w:t>F</w:t>
       </w:r>
       <w:r>
         <w:rPr>
@@ -5475,12 +5503,14 @@
           <w:lang w:val="en-GB" w:eastAsia="en-GB"/>
         </w:rPr>
         <w:object w:dxaOrig="225" w:dyaOrig="225">
-          <v:shape id="_x0000_i1227" type="#_x0000_t75" style="width:52.5pt;height:18pt" o:ole="">
+          <v:shape id="_x0000_i1268" type="#_x0000_t75" style="width:52.5pt;height:18pt" o:ole="">
             <v:imagedata r:id="rId35" o:title=""/>
           </v:shape>
-          <w:control r:id="rId46" w:name="DefaultOcxName35" w:shapeid="_x0000_i1227"/>
+          <w:control r:id="rId46" w:name="DefaultOcxName35" w:shapeid="_x0000_i1268"/>
         </w:object>
       </w:r>
+      <w:bookmarkStart w:id="0" w:name="_GoBack"/>
+      <w:bookmarkEnd w:id="0"/>
     </w:p>
     <w:p>
       <w:pPr>
@@ -5526,10 +5556,10 @@
           <w:lang w:val="en-GB" w:eastAsia="en-GB"/>
         </w:rPr>
         <w:object w:dxaOrig="225" w:dyaOrig="225">
-          <v:shape id="_x0000_i1230" type="#_x0000_t75" style="width:52.5pt;height:18pt" o:ole="">
+          <v:shape id="_x0000_i1269" type="#_x0000_t75" style="width:52.5pt;height:18pt" o:ole="">
             <v:imagedata r:id="rId35" o:title=""/>
           </v:shape>
-          <w:control r:id="rId47" w:name="DefaultOcxName36" w:shapeid="_x0000_i1230"/>
+          <w:control r:id="rId47" w:name="DefaultOcxName36" w:shapeid="_x0000_i1269"/>
         </w:object>
       </w:r>
     </w:p>
@@ -5577,10 +5607,10 @@
           <w:lang w:val="en-GB" w:eastAsia="en-GB"/>
         </w:rPr>
         <w:object w:dxaOrig="225" w:dyaOrig="225">
-          <v:shape id="_x0000_i1233" type="#_x0000_t75" style="width:52.5pt;height:18pt" o:ole="">
+          <v:shape id="_x0000_i1270" type="#_x0000_t75" style="width:52.5pt;height:18pt" o:ole="">
             <v:imagedata r:id="rId35" o:title=""/>
           </v:shape>
-          <w:control r:id="rId48" w:name="DefaultOcxName37" w:shapeid="_x0000_i1233"/>
+          <w:control r:id="rId48" w:name="DefaultOcxName37" w:shapeid="_x0000_i1270"/>
         </w:object>
       </w:r>
     </w:p>
@@ -7284,7 +7314,7 @@
           <w:szCs w:val="24"/>
           <w:lang w:val="en-GB" w:eastAsia="en-GB"/>
         </w:rPr>
-        <w:t>F</w:t>
+        <w:t>E</w:t>
       </w:r>
     </w:p>
     <w:p>
@@ -8182,10 +8212,7 @@
         <w:t>tax deduction</w:t>
       </w:r>
     </w:p>
-    <w:p>
-      <w:bookmarkStart w:id="0" w:name="_GoBack"/>
-      <w:bookmarkEnd w:id="0"/>
-    </w:p>
+    <w:p/>
     <w:sectPr>
       <w:headerReference w:type="default" r:id="rId59"/>
       <w:footerReference w:type="default" r:id="rId60"/>
@@ -8263,7 +8290,7 @@
           <w:rPr>
             <w:noProof/>
           </w:rPr>
-          <w:t>5</w:t>
+          <w:t>1</w:t>
         </w:r>
         <w:r>
           <w:rPr>

</xml_diff>